<commit_message>
HRC milestone 1 completed; Parsing simple phrases;
</commit_message>
<xml_diff>
--- a/Projects/HRCProject/NLP.docx
+++ b/Projects/HRCProject/NLP.docx
@@ -1,6 +1,6 @@
 
 <file path=word/document.xml><?xml version="1.0" encoding="utf-8"?>
-<w:document xmlns:wpc="http://schemas.microsoft.com/office/word/2010/wordprocessingCanvas" xmlns:mo="http://schemas.microsoft.com/office/mac/office/2008/main" xmlns:mc="http://schemas.openxmlformats.org/markup-compatibility/2006" xmlns:mv="urn:schemas-microsoft-com:mac:vml" xmlns:o="urn:schemas-microsoft-com:office:office" xmlns:r="http://schemas.openxmlformats.org/officeDocument/2006/relationships" xmlns:m="http://schemas.openxmlformats.org/officeDocument/2006/math" xmlns:v="urn:schemas-microsoft-com:vml" xmlns:wp14="http://schemas.microsoft.com/office/word/2010/wordprocessingDrawing" xmlns:wp="http://schemas.openxmlformats.org/drawingml/2006/wordprocessingDrawing" xmlns:w10="urn:schemas-microsoft-com:office:word" xmlns:w="http://schemas.openxmlformats.org/wordprocessingml/2006/main" xmlns:w14="http://schemas.microsoft.com/office/word/2010/wordml" xmlns:w15="http://schemas.microsoft.com/office/word/2012/wordml" xmlns:wpg="http://schemas.microsoft.com/office/word/2010/wordprocessingGroup" xmlns:wpi="http://schemas.microsoft.com/office/word/2010/wordprocessingInk" xmlns:wne="http://schemas.microsoft.com/office/word/2006/wordml" xmlns:wps="http://schemas.microsoft.com/office/word/2010/wordprocessingShape" mc:Ignorable="w14 w15 wp14">
+<w:document xmlns:wpc="http://schemas.microsoft.com/office/word/2010/wordprocessingCanvas" xmlns:cx="http://schemas.microsoft.com/office/drawing/2014/chartex" xmlns:cx1="http://schemas.microsoft.com/office/drawing/2015/9/8/chartex" xmlns:cx2="http://schemas.microsoft.com/office/drawing/2015/10/21/chartex" xmlns:cx3="http://schemas.microsoft.com/office/drawing/2016/5/9/chartex" xmlns:cx4="http://schemas.microsoft.com/office/drawing/2016/5/10/chartex" xmlns:cx5="http://schemas.microsoft.com/office/drawing/2016/5/11/chartex" xmlns:cx6="http://schemas.microsoft.com/office/drawing/2016/5/12/chartex" xmlns:cx7="http://schemas.microsoft.com/office/drawing/2016/5/13/chartex" xmlns:cx8="http://schemas.microsoft.com/office/drawing/2016/5/14/chartex" xmlns:mc="http://schemas.openxmlformats.org/markup-compatibility/2006" xmlns:aink="http://schemas.microsoft.com/office/drawing/2016/ink" xmlns:am3d="http://schemas.microsoft.com/office/drawing/2017/model3d" xmlns:o="urn:schemas-microsoft-com:office:office" xmlns:r="http://schemas.openxmlformats.org/officeDocument/2006/relationships" xmlns:m="http://schemas.openxmlformats.org/officeDocument/2006/math" xmlns:v="urn:schemas-microsoft-com:vml" xmlns:wp14="http://schemas.microsoft.com/office/word/2010/wordprocessingDrawing" xmlns:wp="http://schemas.openxmlformats.org/drawingml/2006/wordprocessingDrawing" xmlns:w10="urn:schemas-microsoft-com:office:word" xmlns:w="http://schemas.openxmlformats.org/wordprocessingml/2006/main" xmlns:w14="http://schemas.microsoft.com/office/word/2010/wordml" xmlns:w15="http://schemas.microsoft.com/office/word/2012/wordml" xmlns:w16cid="http://schemas.microsoft.com/office/word/2016/wordml/cid" xmlns:w16se="http://schemas.microsoft.com/office/word/2015/wordml/symex" xmlns:wpg="http://schemas.microsoft.com/office/word/2010/wordprocessingGroup" xmlns:wpi="http://schemas.microsoft.com/office/word/2010/wordprocessingInk" xmlns:wne="http://schemas.microsoft.com/office/word/2006/wordml" xmlns:wps="http://schemas.microsoft.com/office/word/2010/wordprocessingShape" mc:Ignorable="w14 w15 w16se w16cid wp14">
   <w:body>
     <w:p>
       <w:pPr>
@@ -11,8 +11,6 @@
           <w:szCs w:val="36"/>
         </w:rPr>
       </w:pPr>
-      <w:bookmarkStart w:id="0" w:name="_GoBack"/>
-      <w:bookmarkEnd w:id="0"/>
       <w:r>
         <w:rPr>
           <w:b/>
@@ -57,7 +55,16 @@
     <w:p/>
     <w:p>
       <w:r>
-        <w:t>Name: _____________________</w:t>
+        <w:t>Name: __</w:t>
+      </w:r>
+      <w:r>
+        <w:rPr>
+          <w:u w:val="single"/>
+        </w:rPr>
+        <w:t>Carlos Feng</w:t>
+      </w:r>
+      <w:r>
+        <w:t>________</w:t>
       </w:r>
     </w:p>
     <w:p>
@@ -142,6 +149,24 @@
         </w:rPr>
         <w:t>m.</w:t>
       </w:r>
+      <w:r>
+        <w:rPr>
+          <w:rFonts w:eastAsia="Times New Roman" w:cs="Times New Roman"/>
+          <w:color w:val="000000"/>
+        </w:rPr>
+        <w:t xml:space="preserve"> </w:t>
+      </w:r>
+    </w:p>
+    <w:p>
+      <w:pPr>
+        <w:ind w:left="360"/>
+        <w:rPr>
+          <w:rFonts w:eastAsia="Times New Roman" w:cs="Times New Roman"/>
+          <w:color w:val="000000"/>
+        </w:rPr>
+      </w:pPr>
+      <w:bookmarkStart w:id="0" w:name="_GoBack"/>
+      <w:bookmarkEnd w:id="0"/>
     </w:p>
     <w:sectPr>
       <w:pgSz w:w="12240" w:h="15840"/>
@@ -154,8 +179,8 @@
 </file>
 
 <file path=word/numbering.xml><?xml version="1.0" encoding="utf-8"?>
-<w:numbering xmlns:wpc="http://schemas.microsoft.com/office/word/2010/wordprocessingCanvas" xmlns:mo="http://schemas.microsoft.com/office/mac/office/2008/main" xmlns:mc="http://schemas.openxmlformats.org/markup-compatibility/2006" xmlns:mv="urn:schemas-microsoft-com:mac:vml" xmlns:o="urn:schemas-microsoft-com:office:office" xmlns:r="http://schemas.openxmlformats.org/officeDocument/2006/relationships" xmlns:m="http://schemas.openxmlformats.org/officeDocument/2006/math" xmlns:v="urn:schemas-microsoft-com:vml" xmlns:wp14="http://schemas.microsoft.com/office/word/2010/wordprocessingDrawing" xmlns:wp="http://schemas.openxmlformats.org/drawingml/2006/wordprocessingDrawing" xmlns:w10="urn:schemas-microsoft-com:office:word" xmlns:w="http://schemas.openxmlformats.org/wordprocessingml/2006/main" xmlns:w14="http://schemas.microsoft.com/office/word/2010/wordml" xmlns:w15="http://schemas.microsoft.com/office/word/2012/wordml" xmlns:wpg="http://schemas.microsoft.com/office/word/2010/wordprocessingGroup" xmlns:wpi="http://schemas.microsoft.com/office/word/2010/wordprocessingInk" xmlns:wne="http://schemas.microsoft.com/office/word/2006/wordml" xmlns:wps="http://schemas.microsoft.com/office/word/2010/wordprocessingShape" mc:Ignorable="w14 w15 wp14">
-  <w:abstractNum w:abstractNumId="0">
+<w:numbering xmlns:wpc="http://schemas.microsoft.com/office/word/2010/wordprocessingCanvas" xmlns:cx="http://schemas.microsoft.com/office/drawing/2014/chartex" xmlns:cx1="http://schemas.microsoft.com/office/drawing/2015/9/8/chartex" xmlns:cx2="http://schemas.microsoft.com/office/drawing/2015/10/21/chartex" xmlns:cx3="http://schemas.microsoft.com/office/drawing/2016/5/9/chartex" xmlns:cx4="http://schemas.microsoft.com/office/drawing/2016/5/10/chartex" xmlns:cx5="http://schemas.microsoft.com/office/drawing/2016/5/11/chartex" xmlns:cx6="http://schemas.microsoft.com/office/drawing/2016/5/12/chartex" xmlns:cx7="http://schemas.microsoft.com/office/drawing/2016/5/13/chartex" xmlns:cx8="http://schemas.microsoft.com/office/drawing/2016/5/14/chartex" xmlns:mc="http://schemas.openxmlformats.org/markup-compatibility/2006" xmlns:aink="http://schemas.microsoft.com/office/drawing/2016/ink" xmlns:am3d="http://schemas.microsoft.com/office/drawing/2017/model3d" xmlns:o="urn:schemas-microsoft-com:office:office" xmlns:r="http://schemas.openxmlformats.org/officeDocument/2006/relationships" xmlns:m="http://schemas.openxmlformats.org/officeDocument/2006/math" xmlns:v="urn:schemas-microsoft-com:vml" xmlns:wp14="http://schemas.microsoft.com/office/word/2010/wordprocessingDrawing" xmlns:wp="http://schemas.openxmlformats.org/drawingml/2006/wordprocessingDrawing" xmlns:w10="urn:schemas-microsoft-com:office:word" xmlns:w="http://schemas.openxmlformats.org/wordprocessingml/2006/main" xmlns:w14="http://schemas.microsoft.com/office/word/2010/wordml" xmlns:w15="http://schemas.microsoft.com/office/word/2012/wordml" xmlns:w16cid="http://schemas.microsoft.com/office/word/2016/wordml/cid" xmlns:w16se="http://schemas.microsoft.com/office/word/2015/wordml/symex" xmlns:wpg="http://schemas.microsoft.com/office/word/2010/wordprocessingGroup" xmlns:wpi="http://schemas.microsoft.com/office/word/2010/wordprocessingInk" xmlns:wne="http://schemas.microsoft.com/office/word/2006/wordml" xmlns:wps="http://schemas.microsoft.com/office/word/2010/wordprocessingShape" mc:Ignorable="w14 w15 w16se w16cid wp14">
+  <w:abstractNum w:abstractNumId="0" w15:restartNumberingAfterBreak="0">
     <w:nsid w:val="4ECE0B99"/>
     <w:multiLevelType w:val="multilevel"/>
     <w:tmpl w:val="2760EACC"/>
@@ -268,7 +293,7 @@
       </w:pPr>
     </w:lvl>
   </w:abstractNum>
-  <w:abstractNum w:abstractNumId="1">
+  <w:abstractNum w:abstractNumId="1" w15:restartNumberingAfterBreak="0">
     <w:nsid w:val="50F33B29"/>
     <w:multiLevelType w:val="hybridMultilevel"/>
     <w:tmpl w:val="EE829B50"/>
@@ -357,7 +382,7 @@
       </w:pPr>
     </w:lvl>
   </w:abstractNum>
-  <w:abstractNum w:abstractNumId="2">
+  <w:abstractNum w:abstractNumId="2" w15:restartNumberingAfterBreak="0">
     <w:nsid w:val="55AC6049"/>
     <w:multiLevelType w:val="hybridMultilevel"/>
     <w:tmpl w:val="9CAE57A8"/>
@@ -459,7 +484,7 @@
 </file>
 
 <file path=word/styles.xml><?xml version="1.0" encoding="utf-8"?>
-<w:styles xmlns:mc="http://schemas.openxmlformats.org/markup-compatibility/2006" xmlns:r="http://schemas.openxmlformats.org/officeDocument/2006/relationships" xmlns:w="http://schemas.openxmlformats.org/wordprocessingml/2006/main" xmlns:w14="http://schemas.microsoft.com/office/word/2010/wordml" xmlns:w15="http://schemas.microsoft.com/office/word/2012/wordml" mc:Ignorable="w14 w15">
+<w:styles xmlns:mc="http://schemas.openxmlformats.org/markup-compatibility/2006" xmlns:r="http://schemas.openxmlformats.org/officeDocument/2006/relationships" xmlns:w="http://schemas.openxmlformats.org/wordprocessingml/2006/main" xmlns:w14="http://schemas.microsoft.com/office/word/2010/wordml" xmlns:w15="http://schemas.microsoft.com/office/word/2012/wordml" xmlns:w16cid="http://schemas.microsoft.com/office/word/2016/wordml/cid" xmlns:w16se="http://schemas.microsoft.com/office/word/2015/wordml/symex" mc:Ignorable="w14 w15 w16se w16cid">
   <w:docDefaults>
     <w:rPrDefault>
       <w:rPr>
@@ -471,7 +496,7 @@
     </w:rPrDefault>
     <w:pPrDefault/>
   </w:docDefaults>
-  <w:latentStyles w:defLockedState="0" w:defUIPriority="99" w:defSemiHidden="0" w:defUnhideWhenUsed="0" w:defQFormat="0" w:count="382">
+  <w:latentStyles w:defLockedState="0" w:defUIPriority="99" w:defSemiHidden="0" w:defUnhideWhenUsed="0" w:defQFormat="0" w:count="376">
     <w:lsdException w:name="Normal" w:uiPriority="0" w:qFormat="1"/>
     <w:lsdException w:name="heading 1" w:uiPriority="9" w:qFormat="1"/>
     <w:lsdException w:name="heading 2" w:semiHidden="1" w:uiPriority="9" w:unhideWhenUsed="1" w:qFormat="1"/>
@@ -628,15 +653,6 @@
     <w:lsdException w:name="Balloon Text" w:semiHidden="1" w:unhideWhenUsed="1"/>
     <w:lsdException w:name="Table Grid" w:uiPriority="39"/>
     <w:lsdException w:name="Table Theme" w:semiHidden="1" w:unhideWhenUsed="1"/>
-    <w:lsdException w:name="Note Level 1" w:semiHidden="1" w:unhideWhenUsed="1"/>
-    <w:lsdException w:name="Note Level 2" w:semiHidden="1" w:unhideWhenUsed="1"/>
-    <w:lsdException w:name="Note Level 3" w:semiHidden="1" w:unhideWhenUsed="1"/>
-    <w:lsdException w:name="Note Level 4" w:semiHidden="1" w:unhideWhenUsed="1"/>
-    <w:lsdException w:name="Note Level 5" w:semiHidden="1" w:unhideWhenUsed="1"/>
-    <w:lsdException w:name="Note Level 6" w:semiHidden="1" w:unhideWhenUsed="1"/>
-    <w:lsdException w:name="Note Level 7" w:semiHidden="1" w:unhideWhenUsed="1"/>
-    <w:lsdException w:name="Note Level 8" w:semiHidden="1" w:unhideWhenUsed="1"/>
-    <w:lsdException w:name="Note Level 9" w:semiHidden="1" w:unhideWhenUsed="1"/>
     <w:lsdException w:name="Placeholder Text" w:semiHidden="1"/>
     <w:lsdException w:name="No Spacing" w:uiPriority="1" w:qFormat="1"/>
     <w:lsdException w:name="Light Shading" w:uiPriority="60"/>
@@ -916,7 +932,6 @@
     <w:uiPriority w:val="39"/>
     <w:rsid w:val="00E46926"/>
     <w:tblPr>
-      <w:tblInd w:w="0" w:type="dxa"/>
       <w:tblBorders>
         <w:top w:val="single" w:sz="4" w:space="0" w:color="auto"/>
         <w:left w:val="single" w:sz="4" w:space="0" w:color="auto"/>
@@ -925,12 +940,6 @@
         <w:insideH w:val="single" w:sz="4" w:space="0" w:color="auto"/>
         <w:insideV w:val="single" w:sz="4" w:space="0" w:color="auto"/>
       </w:tblBorders>
-      <w:tblCellMar>
-        <w:top w:w="0" w:type="dxa"/>
-        <w:left w:w="108" w:type="dxa"/>
-        <w:bottom w:w="0" w:type="dxa"/>
-        <w:right w:w="108" w:type="dxa"/>
-      </w:tblCellMar>
     </w:tblPr>
   </w:style>
 </w:styles>

</xml_diff>